<commit_message>
ESQUEMA actualizado en el documento
</commit_message>
<xml_diff>
--- a/doc/Presentación.docx
+++ b/doc/Presentación.docx
@@ -10,8 +10,6 @@
           <w:numId w:val="1"/>
         </w:numPr>
       </w:pPr>
-      <w:bookmarkStart w:id="0" w:name="_GoBack"/>
-      <w:bookmarkEnd w:id="0"/>
       <w:r>
         <w:t>Objetivos:</w:t>
       </w:r>
@@ -995,12 +993,12 @@
       <w:r>
         <w:rPr>
           <w:rFonts w:ascii="Consolas" w:eastAsia="Times New Roman" w:hAnsi="Consolas" w:cs="Times New Roman"/>
-          <w:color w:val="B5CEA8"/>
-          <w:sz w:val="21"/>
-          <w:szCs w:val="21"/>
-          <w:lang w:eastAsia="es-ES"/>
-        </w:rPr>
-        <w:t>5</w:t>
+          <w:color w:val="CE9178"/>
+          <w:sz w:val="21"/>
+          <w:szCs w:val="21"/>
+          <w:lang w:eastAsia="es-ES"/>
+        </w:rPr>
+        <w:t>"5 cm"</w:t>
       </w:r>
       <w:r>
         <w:rPr>
@@ -1080,12 +1078,12 @@
       <w:r>
         <w:rPr>
           <w:rFonts w:ascii="Consolas" w:eastAsia="Times New Roman" w:hAnsi="Consolas" w:cs="Times New Roman"/>
-          <w:color w:val="B5CEA8"/>
-          <w:sz w:val="21"/>
-          <w:szCs w:val="21"/>
-          <w:lang w:eastAsia="es-ES"/>
-        </w:rPr>
-        <w:t>10</w:t>
+          <w:color w:val="CE9178"/>
+          <w:sz w:val="21"/>
+          <w:szCs w:val="21"/>
+          <w:lang w:eastAsia="es-ES"/>
+        </w:rPr>
+        <w:t>"10 cm"</w:t>
       </w:r>
     </w:p>
     <w:p>
@@ -2481,7 +2479,7 @@
           <w:szCs w:val="21"/>
           <w:lang w:eastAsia="es-ES"/>
         </w:rPr>
-        <w:t>integer</w:t>
+        <w:t>ObjectID</w:t>
       </w:r>
       <w:proofErr w:type="spellEnd"/>
       <w:r>
@@ -5346,12 +5344,12 @@
       <w:r>
         <w:rPr>
           <w:rFonts w:ascii="Consolas" w:eastAsia="Times New Roman" w:hAnsi="Consolas" w:cs="Times New Roman"/>
-          <w:color w:val="B5CEA8"/>
-          <w:sz w:val="21"/>
-          <w:szCs w:val="21"/>
-          <w:lang w:eastAsia="es-ES"/>
-        </w:rPr>
-        <w:t>5</w:t>
+          <w:color w:val="CE9178"/>
+          <w:sz w:val="21"/>
+          <w:szCs w:val="21"/>
+          <w:lang w:eastAsia="es-ES"/>
+        </w:rPr>
+        <w:t>"10 cm"</w:t>
       </w:r>
       <w:r>
         <w:rPr>
@@ -5431,12 +5429,34 @@
       <w:r>
         <w:rPr>
           <w:rFonts w:ascii="Consolas" w:eastAsia="Times New Roman" w:hAnsi="Consolas" w:cs="Times New Roman"/>
-          <w:color w:val="B5CEA8"/>
-          <w:sz w:val="21"/>
-          <w:szCs w:val="21"/>
-          <w:lang w:eastAsia="es-ES"/>
-        </w:rPr>
-        <w:t>10</w:t>
+          <w:color w:val="CE9178"/>
+          <w:sz w:val="21"/>
+          <w:szCs w:val="21"/>
+          <w:lang w:eastAsia="es-ES"/>
+        </w:rPr>
+        <w:t>"10 </w:t>
+      </w:r>
+      <w:proofErr w:type="spellStart"/>
+      <w:r>
+        <w:rPr>
+          <w:rFonts w:ascii="Consolas" w:eastAsia="Times New Roman" w:hAnsi="Consolas" w:cs="Times New Roman"/>
+          <w:color w:val="CE9178"/>
+          <w:sz w:val="21"/>
+          <w:szCs w:val="21"/>
+          <w:lang w:eastAsia="es-ES"/>
+        </w:rPr>
+        <w:t>com</w:t>
+      </w:r>
+      <w:proofErr w:type="spellEnd"/>
+      <w:r>
+        <w:rPr>
+          <w:rFonts w:ascii="Consolas" w:eastAsia="Times New Roman" w:hAnsi="Consolas" w:cs="Times New Roman"/>
+          <w:color w:val="CE9178"/>
+          <w:sz w:val="21"/>
+          <w:szCs w:val="21"/>
+          <w:lang w:eastAsia="es-ES"/>
+        </w:rPr>
+        <w:t>"</w:t>
       </w:r>
     </w:p>
     <w:p>
@@ -5946,7 +5966,7 @@
           <w:szCs w:val="21"/>
           <w:lang w:eastAsia="es-ES"/>
         </w:rPr>
-        <w:t>integer</w:t>
+        <w:t>string</w:t>
       </w:r>
       <w:proofErr w:type="spellEnd"/>
       <w:r>
@@ -6270,16 +6290,18 @@
         </w:rPr>
         <w:t>: </w:t>
       </w:r>
-      <w:r>
-        <w:rPr>
-          <w:rFonts w:ascii="Consolas" w:eastAsia="Times New Roman" w:hAnsi="Consolas" w:cs="Times New Roman"/>
-          <w:color w:val="B5CEA8"/>
-          <w:sz w:val="21"/>
-          <w:szCs w:val="21"/>
-          <w:lang w:eastAsia="es-ES"/>
-        </w:rPr>
-        <w:t>0</w:t>
-      </w:r>
+      <w:proofErr w:type="spellStart"/>
+      <w:r>
+        <w:rPr>
+          <w:rFonts w:ascii="Consolas" w:eastAsia="Times New Roman" w:hAnsi="Consolas" w:cs="Times New Roman"/>
+          <w:color w:val="569CD6"/>
+          <w:sz w:val="21"/>
+          <w:szCs w:val="21"/>
+          <w:lang w:eastAsia="es-ES"/>
+        </w:rPr>
+        <w:t>null</w:t>
+      </w:r>
+      <w:proofErr w:type="spellEnd"/>
       <w:r>
         <w:rPr>
           <w:rFonts w:ascii="Consolas" w:eastAsia="Times New Roman" w:hAnsi="Consolas" w:cs="Times New Roman"/>
@@ -6381,12 +6403,12 @@
       <w:r>
         <w:rPr>
           <w:rFonts w:ascii="Consolas" w:eastAsia="Times New Roman" w:hAnsi="Consolas" w:cs="Times New Roman"/>
-          <w:color w:val="B5CEA8"/>
-          <w:sz w:val="21"/>
-          <w:szCs w:val="21"/>
-          <w:lang w:eastAsia="es-ES"/>
-        </w:rPr>
-        <w:t>5</w:t>
+          <w:color w:val="CE9178"/>
+          <w:sz w:val="21"/>
+          <w:szCs w:val="21"/>
+          <w:lang w:eastAsia="es-ES"/>
+        </w:rPr>
+        <w:t>"10 cm"</w:t>
       </w:r>
     </w:p>
     <w:p>
@@ -6646,7 +6668,7 @@
           <w:szCs w:val="21"/>
           <w:lang w:eastAsia="es-ES"/>
         </w:rPr>
-        <w:t>integer</w:t>
+        <w:t>string</w:t>
       </w:r>
       <w:proofErr w:type="spellEnd"/>
       <w:r>
@@ -6970,16 +6992,18 @@
         </w:rPr>
         <w:t>: </w:t>
       </w:r>
-      <w:r>
-        <w:rPr>
-          <w:rFonts w:ascii="Consolas" w:eastAsia="Times New Roman" w:hAnsi="Consolas" w:cs="Times New Roman"/>
-          <w:color w:val="B5CEA8"/>
-          <w:sz w:val="21"/>
-          <w:szCs w:val="21"/>
-          <w:lang w:eastAsia="es-ES"/>
-        </w:rPr>
-        <w:t>0</w:t>
-      </w:r>
+      <w:proofErr w:type="spellStart"/>
+      <w:r>
+        <w:rPr>
+          <w:rFonts w:ascii="Consolas" w:eastAsia="Times New Roman" w:hAnsi="Consolas" w:cs="Times New Roman"/>
+          <w:color w:val="569CD6"/>
+          <w:sz w:val="21"/>
+          <w:szCs w:val="21"/>
+          <w:lang w:eastAsia="es-ES"/>
+        </w:rPr>
+        <w:t>null</w:t>
+      </w:r>
+      <w:proofErr w:type="spellEnd"/>
       <w:r>
         <w:rPr>
           <w:rFonts w:ascii="Consolas" w:eastAsia="Times New Roman" w:hAnsi="Consolas" w:cs="Times New Roman"/>
@@ -7081,12 +7105,12 @@
       <w:r>
         <w:rPr>
           <w:rFonts w:ascii="Consolas" w:eastAsia="Times New Roman" w:hAnsi="Consolas" w:cs="Times New Roman"/>
-          <w:color w:val="B5CEA8"/>
-          <w:sz w:val="21"/>
-          <w:szCs w:val="21"/>
-          <w:lang w:eastAsia="es-ES"/>
-        </w:rPr>
-        <w:t>10</w:t>
+          <w:color w:val="CE9178"/>
+          <w:sz w:val="21"/>
+          <w:szCs w:val="21"/>
+          <w:lang w:eastAsia="es-ES"/>
+        </w:rPr>
+        <w:t>"10 cm"</w:t>
       </w:r>
     </w:p>
     <w:p>
@@ -13138,6 +13162,31 @@
           <w:lang w:eastAsia="es-ES"/>
         </w:rPr>
       </w:pPr>
+      <w:r>
+        <w:rPr>
+          <w:rFonts w:ascii="Consolas" w:eastAsia="Times New Roman" w:hAnsi="Consolas" w:cs="Times New Roman"/>
+          <w:color w:val="D4D4D4"/>
+          <w:sz w:val="21"/>
+          <w:szCs w:val="21"/>
+          <w:lang w:eastAsia="es-ES"/>
+        </w:rPr>
+        <w:t>}</w:t>
+      </w:r>
+    </w:p>
+    <w:p>
+      <w:pPr>
+        <w:shd w:val="clear" w:color="auto" w:fill="1E1E1E"/>
+        <w:spacing w:after="0" w:line="285" w:lineRule="atLeast"/>
+        <w:rPr>
+          <w:rFonts w:ascii="Consolas" w:eastAsia="Times New Roman" w:hAnsi="Consolas" w:cs="Times New Roman"/>
+          <w:color w:val="D4D4D4"/>
+          <w:sz w:val="21"/>
+          <w:szCs w:val="21"/>
+          <w:lang w:eastAsia="es-ES"/>
+        </w:rPr>
+      </w:pPr>
+      <w:bookmarkStart w:id="0" w:name="_GoBack"/>
+      <w:bookmarkEnd w:id="0"/>
       <w:r>
         <w:rPr>
           <w:rFonts w:ascii="Consolas" w:eastAsia="Times New Roman" w:hAnsi="Consolas" w:cs="Times New Roman"/>
@@ -13180,18 +13229,11 @@
         <w:pStyle w:val="Ttulo1"/>
       </w:pPr>
       <w:r>
+        <w:lastRenderedPageBreak/>
         <w:t>3</w:t>
       </w:r>
       <w:r>
-        <w:t xml:space="preserve">.Clockify del desarrollo de la </w:t>
-      </w:r>
-      <w:proofErr w:type="gramStart"/>
-      <w:r>
-        <w:t>app</w:t>
-      </w:r>
-      <w:proofErr w:type="gramEnd"/>
-      <w:r>
-        <w:t>.</w:t>
+        <w:t>.Clockify del desarrollo de la app.</w:t>
       </w:r>
     </w:p>
     <w:p>
@@ -13309,7 +13351,6 @@
         <w:rPr>
           <w:rFonts w:ascii="Century Gothic" w:hAnsi="Century Gothic"/>
         </w:rPr>
-        <w:lastRenderedPageBreak/>
         <w:t>-interdependencia de módulos (que haya menos</w:t>
       </w:r>
       <w:r>

</xml_diff>